<commit_message>
initial move to quarto
</commit_message>
<xml_diff>
--- a/docs/BRA-EUR-2022.docx
+++ b/docs/BRA-EUR-2022.docx
@@ -112,7 +112,7 @@
         </w:p>
       </w:sdtContent>
     </w:sdt>
-    <w:bookmarkStart w:id="21" w:name="preface"/>
+    <w:bookmarkStart w:id="20" w:name="preface"/>
     <w:p>
       <w:pPr>
         <w:pStyle w:val="Heading1"/>
@@ -126,7 +126,37 @@
         <w:pStyle w:val="FirstParagraph"/>
       </w:pPr>
       <w:r>
-        <w:t xml:space="preserve">This is a Quarto book.</w:t>
+        <w:t xml:space="preserve">This report represents the 2nd edition of the Brazil-Europe Comparison</w:t>
+      </w:r>
+      <w:r>
+        <w:t xml:space="preserve"> </w:t>
+      </w:r>
+      <w:r>
+        <w:t xml:space="preserve">of Operational Air Navigation System Performance. It characterises and</w:t>
+      </w:r>
+      <w:r>
+        <w:t xml:space="preserve"> </w:t>
+      </w:r>
+      <w:r>
+        <w:t xml:space="preserve">compares operational performance in both regions on the basis of a set</w:t>
+      </w:r>
+      <w:r>
+        <w:t xml:space="preserve"> </w:t>
+      </w:r>
+      <w:r>
+        <w:t xml:space="preserve">of harmonised performance measures. The report is jointly developed by</w:t>
+      </w:r>
+      <w:r>
+        <w:t xml:space="preserve"> </w:t>
+      </w:r>
+      <w:r>
+        <w:t xml:space="preserve">the Performance Section of the Department of Airspace Control (DECEA)</w:t>
+      </w:r>
+      <w:r>
+        <w:t xml:space="preserve"> </w:t>
+      </w:r>
+      <w:r>
+        <w:t xml:space="preserve">and EUROCONTROL’s Performance Review Unit (PRU).</w:t>
       </w:r>
     </w:p>
     <w:p>
@@ -134,56 +164,1291 @@
         <w:pStyle w:val="BodyText"/>
       </w:pPr>
       <w:r>
-        <w:t xml:space="preserve">To learn more about Quarto books visit</w:t>
-      </w:r>
-      <w:r>
-        <w:t xml:space="preserve"> </w:t>
-      </w:r>
-      <w:hyperlink r:id="rId20">
-        <w:r>
-          <w:rPr>
-            <w:rStyle w:val="Hyperlink"/>
-          </w:rPr>
-          <w:t xml:space="preserve">https://quarto.org/docs/books</w:t>
-        </w:r>
-      </w:hyperlink>
+        <w:t xml:space="preserve">This report was published in October 2022. The online version is</w:t>
+      </w:r>
+      <w:r>
+        <w:t xml:space="preserve"> </w:t>
+      </w:r>
+      <w:r>
+        <w:t xml:space="preserve">available at</w:t>
+      </w:r>
+      <w:r>
+        <w:t xml:space="preserve"> </w:t>
+      </w:r>
       <w:r>
         <w:t xml:space="preserve">.</w:t>
       </w:r>
     </w:p>
     <w:p>
       <w:pPr>
-        <w:pStyle w:val="SourceCode"/>
-      </w:pPr>
+        <w:pStyle w:val="BodyText"/>
+      </w:pPr>
+      <w:r>
+        <w:t xml:space="preserve">For any questions, please do not hesitate to contact one of the</w:t>
+      </w:r>
+      <w:r>
+        <w:t xml:space="preserve"> </w:t>
+      </w:r>
+      <w:r>
+        <w:t xml:space="preserve">authoring organisations. Enjoy the read!</w:t>
+      </w:r>
+    </w:p>
+    <w:p>
+      <w:pPr>
+        <w:pStyle w:val="BodyText"/>
+      </w:pPr>
+      <w:r>
+        <w:t xml:space="preserve">Performance Section, DECEA</w:t>
+      </w:r>
+      <w:r>
+        <w:t xml:space="preserve"> </w:t>
+      </w:r>
+      <w:r>
+        <w:t xml:space="preserve">Performance Review Unit,</w:t>
+      </w:r>
+      <w:r>
+        <w:t xml:space="preserve"> </w:t>
+      </w:r>
+      <w:r>
+        <w:t xml:space="preserve">EUROCONTROL</w:t>
+      </w:r>
+    </w:p>
+    <w:p>
+      <w:pPr>
+        <w:pStyle w:val="BodyText"/>
+      </w:pPr>
+      <w:r>
+        <w:t xml:space="preserve">COPYRIGHT NOTICE AND DISCLAIMER</w:t>
+      </w:r>
+    </w:p>
+    <w:p>
+      <w:pPr>
+        <w:pStyle w:val="BodyText"/>
+      </w:pPr>
+      <w:r>
+        <w:t xml:space="preserve">Every possible effort was made to ensure that the information and</w:t>
+      </w:r>
+      <w:r>
+        <w:t xml:space="preserve"> </w:t>
+      </w:r>
+      <w:r>
+        <w:t xml:space="preserve">analysis contained in this document are as accurate and complete as</w:t>
+      </w:r>
+      <w:r>
+        <w:t xml:space="preserve"> </w:t>
+      </w:r>
+      <w:r>
+        <w:t xml:space="preserve">possible. Should you find any errors or inconsistencies we would be</w:t>
+      </w:r>
+      <w:r>
+        <w:t xml:space="preserve"> </w:t>
+      </w:r>
+      <w:r>
+        <w:t xml:space="preserve">grateful if you could bring them to our attention.</w:t>
+      </w:r>
+    </w:p>
+    <w:p>
+      <w:pPr>
+        <w:pStyle w:val="BodyText"/>
+      </w:pPr>
+      <w:r>
+        <w:t xml:space="preserve">The views expressed herein do not necessarily reflect the official views</w:t>
+      </w:r>
+      <w:r>
+        <w:t xml:space="preserve"> </w:t>
+      </w:r>
+      <w:r>
+        <w:t xml:space="preserve">or policy of DECEA or EUROCONTROL, which makes no warranty, either</w:t>
+      </w:r>
+      <w:r>
+        <w:t xml:space="preserve"> </w:t>
+      </w:r>
+      <w:r>
+        <w:t xml:space="preserve">implied or express, for the information contained in this document,</w:t>
+      </w:r>
+      <w:r>
+        <w:t xml:space="preserve"> </w:t>
+      </w:r>
+      <w:r>
+        <w:t xml:space="preserve">neither does it assume any legal liability or responsibility for the</w:t>
+      </w:r>
+      <w:r>
+        <w:t xml:space="preserve"> </w:t>
+      </w:r>
+      <w:r>
+        <w:t xml:space="preserve">accuracy, completeness or usefulness of this information.</w:t>
+      </w:r>
+    </w:p>
+    <w:p>
+      <w:pPr>
+        <w:pStyle w:val="BodyText"/>
+      </w:pPr>
+      <w:r>
+        <w:t xml:space="preserve">This document is jointly published by EUROCONTROL and DECEA for</w:t>
+      </w:r>
+      <w:r>
+        <w:t xml:space="preserve"> </w:t>
+      </w:r>
+      <w:r>
+        <w:t xml:space="preserve">information purposes. It may be copied in whole or in part, provided</w:t>
+      </w:r>
+      <w:r>
+        <w:t xml:space="preserve"> </w:t>
+      </w:r>
+      <w:r>
+        <w:t xml:space="preserve">that EUROCONTROL and DECEA is mentioned as the source and it is not used</w:t>
+      </w:r>
+      <w:r>
+        <w:t xml:space="preserve"> </w:t>
+      </w:r>
+      <w:r>
+        <w:t xml:space="preserve">for commercial purposes (i.e. for financial gain). The information in</w:t>
+      </w:r>
+      <w:r>
+        <w:t xml:space="preserve"> </w:t>
+      </w:r>
+      <w:r>
+        <w:t xml:space="preserve">this document may not be modified without prior written permission from</w:t>
+      </w:r>
+      <w:r>
+        <w:t xml:space="preserve"> </w:t>
+      </w:r>
+      <w:r>
+        <w:t xml:space="preserve">EUROCONTROL and DECEA.</w:t>
+      </w:r>
+    </w:p>
+    <w:p>
+      <w:pPr>
+        <w:pStyle w:val="BodyText"/>
+      </w:pPr>
+      <w:r>
+        <w:t xml:space="preserve">www.eurocontrol.int &amp; www.decea.mil.br</w:t>
+      </w:r>
+    </w:p>
+    <w:bookmarkEnd w:id="20"/>
+    <w:bookmarkStart w:id="28" w:name="forewords"/>
+    <w:p>
+      <w:pPr>
+        <w:pStyle w:val="Heading1"/>
+      </w:pPr>
+      <w:r>
+        <w:t xml:space="preserve">Forewords</w:t>
+      </w:r>
+    </w:p>
+    <w:p>
+      <w:pPr>
+        <w:pStyle w:val="FirstParagraph"/>
+      </w:pPr>
+      <w:r>
+        <w:drawing>
+          <wp:inline>
+            <wp:extent cx="5334000" cy="5334000"/>
+            <wp:effectExtent b="0" l="0" r="0" t="0"/>
+            <wp:docPr descr="" title="" id="22" name="Picture"/>
+            <a:graphic>
+              <a:graphicData uri="http://schemas.openxmlformats.org/drawingml/2006/picture">
+                <pic:pic>
+                  <pic:nvPicPr>
+                    <pic:cNvPr descr="././figures/headshot-prc-marinus-cropped.png" id="23" name="Picture"/>
+                    <pic:cNvPicPr>
+                      <a:picLocks noChangeArrowheads="1" noChangeAspect="1"/>
+                    </pic:cNvPicPr>
+                  </pic:nvPicPr>
+                  <pic:blipFill>
+                    <a:blip r:embed="rId21"/>
+                    <a:stretch>
+                      <a:fillRect/>
+                    </a:stretch>
+                  </pic:blipFill>
+                  <pic:spPr bwMode="auto">
+                    <a:xfrm>
+                      <a:off x="0" y="0"/>
+                      <a:ext cx="5334000" cy="5334000"/>
+                    </a:xfrm>
+                    <a:prstGeom prst="rect">
+                      <a:avLst/>
+                    </a:prstGeom>
+                    <a:noFill/>
+                    <a:ln w="9525">
+                      <a:noFill/>
+                      <a:headEnd/>
+                      <a:tailEnd/>
+                    </a:ln>
+                  </pic:spPr>
+                </pic:pic>
+              </a:graphicData>
+            </a:graphic>
+          </wp:inline>
+        </w:drawing>
+      </w:r>
+    </w:p>
+    <w:p>
+      <w:pPr>
+        <w:pStyle w:val="BodyText"/>
+      </w:pPr>
+      <w:r>
+        <w:t xml:space="preserve">Marinus de Jong</w:t>
+      </w:r>
+      <w:r>
+        <w:br/>
+      </w:r>
+      <w:r>
+        <w:t xml:space="preserve">EUROCONTROL PRC Chairman</w:t>
+      </w:r>
+    </w:p>
+    <w:p>
+      <w:pPr>
+        <w:pStyle w:val="BodyText"/>
+      </w:pPr>
+      <w:r>
+        <w:t xml:space="preserve">Collaboration and harmonisation are key and intrinsic principles of the</w:t>
+      </w:r>
+      <w:r>
+        <w:t xml:space="preserve"> </w:t>
+      </w:r>
+      <w:r>
+        <w:t xml:space="preserve">aviation world. These principles were never as important as they are</w:t>
+      </w:r>
+      <w:r>
+        <w:t xml:space="preserve"> </w:t>
+      </w:r>
+      <w:r>
+        <w:t xml:space="preserve">today, as the aviation community emerges from its worst crisis ever in</w:t>
+      </w:r>
+      <w:r>
+        <w:t xml:space="preserve"> </w:t>
+      </w:r>
+      <w:r>
+        <w:t xml:space="preserve">the last two and half years. Since the outbreak of COVID-19, pressure on</w:t>
+      </w:r>
+      <w:r>
+        <w:t xml:space="preserve"> </w:t>
+      </w:r>
+      <w:r>
+        <w:t xml:space="preserve">the air transportation system tested the resilience of the most</w:t>
+      </w:r>
+      <w:r>
+        <w:t xml:space="preserve"> </w:t>
+      </w:r>
+      <w:r>
+        <w:t xml:space="preserve">integrated and interdependent mode of transport. When the pandemic was</w:t>
+      </w:r>
+      <w:r>
+        <w:t xml:space="preserve"> </w:t>
+      </w:r>
+      <w:r>
+        <w:t xml:space="preserve">finally relieved, the Russian invasion of Ukraine raised the bar against</w:t>
+      </w:r>
+      <w:r>
+        <w:t xml:space="preserve"> </w:t>
+      </w:r>
+      <w:r>
+        <w:t xml:space="preserve">recovery even higher, with rising fuel costs and much uncertainty once</w:t>
+      </w:r>
+      <w:r>
+        <w:t xml:space="preserve"> </w:t>
+      </w:r>
+      <w:r>
+        <w:t xml:space="preserve">again. More than ever, the aviation system should look to its</w:t>
+      </w:r>
+      <w:r>
+        <w:t xml:space="preserve"> </w:t>
+      </w:r>
+      <w:r>
+        <w:t xml:space="preserve">principles.</w:t>
+      </w:r>
+    </w:p>
+    <w:p>
+      <w:pPr>
+        <w:pStyle w:val="BodyText"/>
+      </w:pPr>
+      <w:r>
+        <w:t xml:space="preserve">Without collaboration - both on regional and international level - and</w:t>
+      </w:r>
+      <w:r>
+        <w:t xml:space="preserve"> </w:t>
+      </w:r>
+      <w:r>
+        <w:t xml:space="preserve">the promotion and application of standards, the aviation system we know</w:t>
+      </w:r>
+      <w:r>
+        <w:t xml:space="preserve"> </w:t>
+      </w:r>
+      <w:r>
+        <w:t xml:space="preserve">today, would never have come to pass, and will undoubtedly fail in the</w:t>
+      </w:r>
+      <w:r>
+        <w:t xml:space="preserve"> </w:t>
+      </w:r>
+      <w:r>
+        <w:t xml:space="preserve">future. With that in mind, this second comparison report reflects the</w:t>
+      </w:r>
+      <w:r>
+        <w:t xml:space="preserve"> </w:t>
+      </w:r>
+      <w:r>
+        <w:t xml:space="preserve">efforts of Brazil and Europe to keep moving in the direction of</w:t>
+      </w:r>
+      <w:r>
+        <w:t xml:space="preserve"> </w:t>
+      </w:r>
+      <w:r>
+        <w:t xml:space="preserve">cooperation and standardisation in the field of operational air</w:t>
+      </w:r>
+      <w:r>
+        <w:t xml:space="preserve"> </w:t>
+      </w:r>
+      <w:r>
+        <w:t xml:space="preserve">navigation system performance. Furthermore, the global community is</w:t>
+      </w:r>
+      <w:r>
+        <w:t xml:space="preserve"> </w:t>
+      </w:r>
+      <w:r>
+        <w:t xml:space="preserve">asking for all its sectors to improve efficiency and reduce</w:t>
+      </w:r>
+      <w:r>
+        <w:t xml:space="preserve"> </w:t>
+      </w:r>
+      <w:r>
+        <w:t xml:space="preserve">environmental impact. Additionally to the challenges mentioned above,</w:t>
+      </w:r>
+      <w:r>
+        <w:t xml:space="preserve"> </w:t>
+      </w:r>
+      <w:r>
+        <w:t xml:space="preserve">addressing the carbon footprint of air transportation and how air</w:t>
+      </w:r>
+      <w:r>
+        <w:t xml:space="preserve"> </w:t>
+      </w:r>
+      <w:r>
+        <w:t xml:space="preserve">navigation can help in this context is mandatory. In this context</w:t>
+      </w:r>
+      <w:r>
+        <w:t xml:space="preserve"> </w:t>
+      </w:r>
+      <w:r>
+        <w:t xml:space="preserve">transparency plays a fundamental role. This comparison report adds to</w:t>
+      </w:r>
+      <w:r>
+        <w:t xml:space="preserve"> </w:t>
+      </w:r>
+      <w:r>
+        <w:t xml:space="preserve">providing a transparent basis for an informed discussion by providing</w:t>
+      </w:r>
+      <w:r>
+        <w:t xml:space="preserve"> </w:t>
+      </w:r>
+      <w:r>
+        <w:t xml:space="preserve">data-driven analyses to identify performance gaps and allow stakeholders</w:t>
+      </w:r>
+      <w:r>
+        <w:t xml:space="preserve"> </w:t>
+      </w:r>
+      <w:r>
+        <w:t xml:space="preserve">to understand better and even participate in finding solutions to the</w:t>
+      </w:r>
+      <w:r>
+        <w:t xml:space="preserve"> </w:t>
+      </w:r>
+      <w:r>
+        <w:t xml:space="preserve">issues on the table.</w:t>
+      </w:r>
+    </w:p>
+    <w:p>
+      <w:pPr>
+        <w:pStyle w:val="BodyText"/>
+      </w:pPr>
+      <w:r>
+        <w:drawing>
+          <wp:inline>
+            <wp:extent cx="5334000" cy="5334000"/>
+            <wp:effectExtent b="0" l="0" r="0" t="0"/>
+            <wp:docPr descr="" title="" id="25" name="Picture"/>
+            <a:graphic>
+              <a:graphicData uri="http://schemas.openxmlformats.org/drawingml/2006/picture">
+                <pic:pic>
+                  <pic:nvPicPr>
+                    <pic:cNvPr descr="././figures/Brig_Ar_Miguel-cropped.png" id="26" name="Picture"/>
+                    <pic:cNvPicPr>
+                      <a:picLocks noChangeArrowheads="1" noChangeAspect="1"/>
+                    </pic:cNvPicPr>
+                  </pic:nvPicPr>
+                  <pic:blipFill>
+                    <a:blip r:embed="rId24"/>
+                    <a:stretch>
+                      <a:fillRect/>
+                    </a:stretch>
+                  </pic:blipFill>
+                  <pic:spPr bwMode="auto">
+                    <a:xfrm>
+                      <a:off x="0" y="0"/>
+                      <a:ext cx="5334000" cy="5334000"/>
+                    </a:xfrm>
+                    <a:prstGeom prst="rect">
+                      <a:avLst/>
+                    </a:prstGeom>
+                    <a:noFill/>
+                    <a:ln w="9525">
+                      <a:noFill/>
+                      <a:headEnd/>
+                      <a:tailEnd/>
+                    </a:ln>
+                  </pic:spPr>
+                </pic:pic>
+              </a:graphicData>
+            </a:graphic>
+          </wp:inline>
+        </w:drawing>
+      </w:r>
+    </w:p>
+    <w:p>
+      <w:pPr>
+        <w:pStyle w:val="BodyText"/>
+      </w:pPr>
+      <w:r>
+        <w:t xml:space="preserve">Brig. Eduardo Miguel Soares</w:t>
+      </w:r>
+      <w:r>
+        <w:br/>
+      </w:r>
+      <w:r>
+        <w:t xml:space="preserve">Head of SDOP/DECEA</w:t>
+      </w:r>
+    </w:p>
+    <w:p>
+      <w:pPr>
+        <w:pStyle w:val="BodyText"/>
+      </w:pPr>
+      <w:r>
+        <w:t xml:space="preserve">Even though the scars of the greatest crisis of the aviation system are</w:t>
+      </w:r>
+      <w:r>
+        <w:t xml:space="preserve"> </w:t>
+      </w:r>
+      <w:r>
+        <w:t xml:space="preserve">not fully healed yet, it is already time to assess its impact on the ATM</w:t>
+      </w:r>
+      <w:r>
+        <w:t xml:space="preserve"> </w:t>
+      </w:r>
+      <w:r>
+        <w:t xml:space="preserve">systems, understand how the regions dealt with the challenges and learn</w:t>
+      </w:r>
+      <w:r>
+        <w:t xml:space="preserve"> </w:t>
+      </w:r>
+      <w:r>
+        <w:t xml:space="preserve">from mistakes and successes. Therefore, the partnership with EUROCONTROL</w:t>
+      </w:r>
+      <w:r>
+        <w:t xml:space="preserve"> </w:t>
+      </w:r>
+      <w:r>
+        <w:t xml:space="preserve">became even more valuable for DECEA during the difficult period of the</w:t>
+      </w:r>
+      <w:r>
+        <w:t xml:space="preserve"> </w:t>
+      </w:r>
+      <w:r>
+        <w:t xml:space="preserve">pandemic and post-pandemic. The historic drop in traffic volume has</w:t>
+      </w:r>
+      <w:r>
+        <w:t xml:space="preserve"> </w:t>
+      </w:r>
+      <w:r>
+        <w:t xml:space="preserve">significantly impacted the investment capacity of air navigation service</w:t>
+      </w:r>
+      <w:r>
+        <w:t xml:space="preserve"> </w:t>
+      </w:r>
+      <w:r>
+        <w:t xml:space="preserve">providers making the scrutiny of resource allocation an even more</w:t>
+      </w:r>
+      <w:r>
+        <w:t xml:space="preserve"> </w:t>
+      </w:r>
+      <w:r>
+        <w:t xml:space="preserve">complex and error-intolerant activity.</w:t>
+      </w:r>
+    </w:p>
+    <w:p>
+      <w:pPr>
+        <w:pStyle w:val="BodyText"/>
+      </w:pPr>
+      <w:r>
+        <w:t xml:space="preserve">Moreover, the European institution’s culture of structuring strategic</w:t>
+      </w:r>
+      <w:r>
+        <w:t xml:space="preserve"> </w:t>
+      </w:r>
+      <w:r>
+        <w:t xml:space="preserve">planning supported by robust indicators and performance frameworks</w:t>
+      </w:r>
+      <w:r>
+        <w:t xml:space="preserve"> </w:t>
+      </w:r>
+      <w:r>
+        <w:t xml:space="preserve">inspires us to maintain the path of clear goals and well-defined</w:t>
+      </w:r>
+      <w:r>
+        <w:t xml:space="preserve"> </w:t>
+      </w:r>
+      <w:r>
+        <w:t xml:space="preserve">indicators for attention to strategic objectives. The SIRIUS Program’s</w:t>
+      </w:r>
+      <w:r>
+        <w:t xml:space="preserve"> </w:t>
+      </w:r>
+      <w:r>
+        <w:t xml:space="preserve">projects are examples of planning already based on performance</w:t>
+      </w:r>
+      <w:r>
+        <w:t xml:space="preserve"> </w:t>
+      </w:r>
+      <w:r>
+        <w:t xml:space="preserve">management and further strengthened after our agencies’ partnership. For</w:t>
+      </w:r>
+      <w:r>
+        <w:t xml:space="preserve"> </w:t>
+      </w:r>
+      <w:r>
+        <w:t xml:space="preserve">instance, in the 2021 SIRIUS Program report</w:t>
+      </w:r>
+      <w:r>
+        <w:t xml:space="preserve"> </w:t>
+      </w:r>
       <w:r>
         <w:rPr>
-          <w:rStyle w:val="DecValTok"/>
+          <w:rStyle w:val="FootnoteReference"/>
         </w:rPr>
-        <w:t xml:space="preserve">1</w:t>
-      </w:r>
-      <w:r>
-        <w:rPr>
-          <w:rStyle w:val="NormalTok"/>
-        </w:rPr>
-        <w:t xml:space="preserve"> </w:t>
-      </w:r>
-      <w:r>
-        <w:rPr>
-          <w:rStyle w:val="SpecialCharTok"/>
-        </w:rPr>
-        <w:t xml:space="preserve">+</w:t>
-      </w:r>
-      <w:r>
-        <w:rPr>
-          <w:rStyle w:val="NormalTok"/>
-        </w:rPr>
-        <w:t xml:space="preserve"> </w:t>
-      </w:r>
-      <w:r>
-        <w:rPr>
-          <w:rStyle w:val="DecValTok"/>
-        </w:rPr>
-        <w:t xml:space="preserve">1</w:t>
+        <w:footnoteReference w:id="27"/>
+      </w:r>
+      <w:r>
+        <w:t xml:space="preserve">, it is possible to</w:t>
+      </w:r>
+      <w:r>
+        <w:t xml:space="preserve"> </w:t>
+      </w:r>
+      <w:r>
+        <w:t xml:space="preserve">verify that projects management, as such the TMA SP NEO, were carried</w:t>
+      </w:r>
+      <w:r>
+        <w:t xml:space="preserve"> </w:t>
+      </w:r>
+      <w:r>
+        <w:t xml:space="preserve">out within the performance based approach and with some of their outputs</w:t>
+      </w:r>
+      <w:r>
+        <w:t xml:space="preserve"> </w:t>
+      </w:r>
+      <w:r>
+        <w:t xml:space="preserve">expressed in metrics directly related to the well establish indicators</w:t>
+      </w:r>
+      <w:r>
+        <w:t xml:space="preserve"> </w:t>
+      </w:r>
+      <w:r>
+        <w:t xml:space="preserve">in Europe.</w:t>
+      </w:r>
+    </w:p>
+    <w:p>
+      <w:pPr>
+        <w:pStyle w:val="BodyText"/>
+      </w:pPr>
+      <w:r>
+        <w:t xml:space="preserve">This standardization of performance management also facilitates</w:t>
+      </w:r>
+      <w:r>
+        <w:t xml:space="preserve"> </w:t>
+      </w:r>
+      <w:r>
+        <w:t xml:space="preserve">communication with the entire aviation community, contributing to the</w:t>
+      </w:r>
+      <w:r>
+        <w:t xml:space="preserve"> </w:t>
+      </w:r>
+      <w:r>
+        <w:t xml:space="preserve">necessary transparency of today, in addition to strengthening our</w:t>
+      </w:r>
+      <w:r>
+        <w:t xml:space="preserve"> </w:t>
+      </w:r>
+      <w:r>
+        <w:t xml:space="preserve">partnership with EUROCONTROL, our most significant source of inspiration</w:t>
+      </w:r>
+      <w:r>
+        <w:t xml:space="preserve"> </w:t>
+      </w:r>
+      <w:r>
+        <w:t xml:space="preserve">in the area of performance.</w:t>
+      </w:r>
+    </w:p>
+    <w:bookmarkEnd w:id="28"/>
+    <w:bookmarkStart w:id="32" w:name="executive-summary"/>
+    <w:p>
+      <w:pPr>
+        <w:pStyle w:val="Heading1"/>
+      </w:pPr>
+      <w:r>
+        <w:t xml:space="preserve">Executive Summary</w:t>
+      </w:r>
+    </w:p>
+    <w:p>
+      <w:pPr>
+        <w:pStyle w:val="FirstParagraph"/>
+      </w:pPr>
+      <w:r>
+        <w:t xml:space="preserve">Air transportation contributes a significant percentage to the global</w:t>
+      </w:r>
+      <w:r>
+        <w:t xml:space="preserve"> </w:t>
+      </w:r>
+      <w:r>
+        <w:t xml:space="preserve">economy and is a key sector in Brazil and Europe. Despite the impact of</w:t>
+      </w:r>
+      <w:r>
+        <w:t xml:space="preserve"> </w:t>
+      </w:r>
+      <w:r>
+        <w:t xml:space="preserve">COVID-19, the sector is set for growth in the long term. Within this</w:t>
+      </w:r>
+      <w:r>
+        <w:t xml:space="preserve"> </w:t>
+      </w:r>
+      <w:r>
+        <w:t xml:space="preserve">context, air navigation plays a major enabler role. On one side, air</w:t>
+      </w:r>
+      <w:r>
+        <w:t xml:space="preserve"> </w:t>
+      </w:r>
+      <w:r>
+        <w:t xml:space="preserve">navigation facilitates economic recovery by responding to varying demand</w:t>
+      </w:r>
+      <w:r>
+        <w:t xml:space="preserve"> </w:t>
+      </w:r>
+      <w:r>
+        <w:t xml:space="preserve">by airspace users, with re-emerging or new network connections. On the</w:t>
+      </w:r>
+      <w:r>
+        <w:t xml:space="preserve"> </w:t>
+      </w:r>
+      <w:r>
+        <w:t xml:space="preserve">other side, there is an increased focus on reducing the impact of</w:t>
+      </w:r>
+      <w:r>
+        <w:t xml:space="preserve"> </w:t>
+      </w:r>
+      <w:r>
+        <w:t xml:space="preserve">aviation on the climate, through a continual reduction of environmental</w:t>
+      </w:r>
+      <w:r>
+        <w:t xml:space="preserve"> </w:t>
+      </w:r>
+      <w:r>
+        <w:t xml:space="preserve">impacts due to operational constraints as an immediate measure. Other</w:t>
+      </w:r>
+      <w:r>
+        <w:t xml:space="preserve"> </w:t>
+      </w:r>
+      <w:r>
+        <w:t xml:space="preserve">measures, like market-based mechanism, global uptake of sustainable</w:t>
+      </w:r>
+      <w:r>
+        <w:t xml:space="preserve"> </w:t>
+      </w:r>
+      <w:r>
+        <w:t xml:space="preserve">aviation fuel, or novel engine techniques and aircraft design will</w:t>
+      </w:r>
+      <w:r>
+        <w:t xml:space="preserve"> </w:t>
+      </w:r>
+      <w:r>
+        <w:t xml:space="preserve">require more time.</w:t>
+      </w:r>
+    </w:p>
+    <w:p>
+      <w:pPr>
+        <w:pStyle w:val="BodyText"/>
+      </w:pPr>
+      <w:r>
+        <w:t xml:space="preserve">The Brazilian Department of Airspace Control (DECEA) Performance Section</w:t>
+      </w:r>
+      <w:r>
+        <w:t xml:space="preserve"> </w:t>
+      </w:r>
+      <w:r>
+        <w:t xml:space="preserve">and the EUROCONTROL Performance Review Unit (PRU) jointly produced this</w:t>
+      </w:r>
+      <w:r>
+        <w:t xml:space="preserve"> </w:t>
+      </w:r>
+      <w:r>
+        <w:t xml:space="preserve">second edition of the Brazil-Europe comparison. This bi-regional</w:t>
+      </w:r>
+      <w:r>
+        <w:t xml:space="preserve"> </w:t>
+      </w:r>
+      <w:r>
+        <w:t xml:space="preserve">operational performance report uses commonly agreed metrics and</w:t>
+      </w:r>
+      <w:r>
+        <w:t xml:space="preserve"> </w:t>
+      </w:r>
+      <w:r>
+        <w:t xml:space="preserve">definitions to compare, understand, and improve air the performance of</w:t>
+      </w:r>
+      <w:r>
+        <w:t xml:space="preserve"> </w:t>
+      </w:r>
+      <w:r>
+        <w:t xml:space="preserve">navigation services (ANS). This report, and previous reports, are</w:t>
+      </w:r>
+      <w:r>
+        <w:t xml:space="preserve"> </w:t>
+      </w:r>
+      <w:r>
+        <w:t xml:space="preserve">available online at https://ansperformance.eu/global/brazil/. It is also</w:t>
+      </w:r>
+      <w:r>
+        <w:t xml:space="preserve"> </w:t>
+      </w:r>
+      <w:r>
+        <w:t xml:space="preserve">planned to augment the reporting with a supporting dashboard.</w:t>
+      </w:r>
+    </w:p>
+    <w:p>
+      <w:pPr>
+        <w:pStyle w:val="BodyText"/>
+      </w:pPr>
+      <w:r>
+        <w:t xml:space="preserve">This second edition aims to consolidate the existing comparison process</w:t>
+      </w:r>
+      <w:r>
+        <w:t xml:space="preserve"> </w:t>
+      </w:r>
+      <w:r>
+        <w:t xml:space="preserve">and expand its scope. This report updates the overview on both</w:t>
+      </w:r>
+      <w:r>
+        <w:t xml:space="preserve"> </w:t>
+      </w:r>
+      <w:r>
+        <w:t xml:space="preserve">(Brazilian and European) air navigation systems; broadens the temporal</w:t>
+      </w:r>
+      <w:r>
+        <w:t xml:space="preserve"> </w:t>
+      </w:r>
+      <w:r>
+        <w:t xml:space="preserve">scope, and adds new analyses. The report focuses on a subset of the</w:t>
+      </w:r>
+      <w:r>
+        <w:t xml:space="preserve"> </w:t>
+      </w:r>
+      <w:r>
+        <w:t xml:space="preserve">eleven Key Performance Areas identified by the ICAO Global Air</w:t>
+      </w:r>
+      <w:r>
+        <w:t xml:space="preserve"> </w:t>
+      </w:r>
+      <w:r>
+        <w:t xml:space="preserve">Navigation Plan (ICAO 2005, Appendix D).</w:t>
+      </w:r>
+    </w:p>
+    <w:p>
+      <w:pPr>
+        <w:pStyle w:val="BodyText"/>
+      </w:pPr>
+      <w:r>
+        <w:t xml:space="preserve">While the primacy of Safety is fully recognised, the scope of this</w:t>
+      </w:r>
+      <w:r>
+        <w:t xml:space="preserve"> </w:t>
+      </w:r>
+      <w:r>
+        <w:t xml:space="preserve">report is limited to operational ANS performance due to data</w:t>
+      </w:r>
+      <w:r>
+        <w:t xml:space="preserve"> </w:t>
+      </w:r>
+      <w:r>
+        <w:t xml:space="preserve">constraints. In particular, Predictability, Capacity, Efficiency and</w:t>
+      </w:r>
+      <w:r>
+        <w:t xml:space="preserve"> </w:t>
+      </w:r>
+      <w:r>
+        <w:t xml:space="preserve">Environment, as shown below.</w:t>
+      </w:r>
+    </w:p>
+    <w:tbl>
+      <w:tblPr>
+        <w:tblStyle w:val="Table"/>
+        <w:tblW w:type="pct" w:w="5000"/>
+        <w:tblLook w:firstRow="0" w:lastRow="0" w:firstColumn="0" w:lastColumn="0" w:noHBand="0" w:noVBand="0" w:val="0000"/>
+      </w:tblPr>
+      <w:tblGrid>
+        <w:gridCol w:w="7920"/>
+      </w:tblGrid>
+      <w:tr>
+        <w:tc>
+          <w:tcPr/>
+          <w:p>
+            <w:pPr>
+              <w:pStyle w:val="Figure"/>
+              <w:jc w:val="center"/>
+            </w:pPr>
+            <w:r>
+              <w:drawing>
+                <wp:inline>
+                  <wp:extent cx="3522587" cy="2669557"/>
+                  <wp:effectExtent b="0" l="0" r="0" t="0"/>
+                  <wp:docPr descr="" title="" id="30" name="Picture"/>
+                  <a:graphic>
+                    <a:graphicData uri="http://schemas.openxmlformats.org/drawingml/2006/picture">
+                      <pic:pic>
+                        <pic:nvPicPr>
+                          <pic:cNvPr descr="././figures/KPA-and-KPI.png" id="31" name="Picture"/>
+                          <pic:cNvPicPr>
+                            <a:picLocks noChangeArrowheads="1" noChangeAspect="1"/>
+                          </pic:cNvPicPr>
+                        </pic:nvPicPr>
+                        <pic:blipFill>
+                          <a:blip r:embed="rId29"/>
+                          <a:stretch>
+                            <a:fillRect/>
+                          </a:stretch>
+                        </pic:blipFill>
+                        <pic:spPr bwMode="auto">
+                          <a:xfrm>
+                            <a:off x="0" y="0"/>
+                            <a:ext cx="3522587" cy="2669557"/>
+                          </a:xfrm>
+                          <a:prstGeom prst="rect">
+                            <a:avLst/>
+                          </a:prstGeom>
+                          <a:noFill/>
+                          <a:ln w="9525">
+                            <a:noFill/>
+                            <a:headEnd/>
+                            <a:tailEnd/>
+                          </a:ln>
+                        </pic:spPr>
+                      </pic:pic>
+                    </a:graphicData>
+                  </a:graphic>
+                </wp:inline>
+              </w:drawing>
+            </w:r>
+          </w:p>
+          <w:p>
+            <w:pPr>
+              <w:jc w:val="center"/>
+            </w:pPr>
+            <w:pPr>
+              <w:jc w:val="start"/>
+              <w:spacing w:before="200"/>
+              <w:pStyle w:val="ImageCaption"/>
+            </w:pPr>
+            <w:r>
+              <w:t xml:space="preserve">(ref:KPA Index)</w:t>
+            </w:r>
+          </w:p>
+        </w:tc>
+      </w:tr>
+    </w:tbl>
+    <w:p>
+      <w:pPr>
+        <w:pStyle w:val="BodyText"/>
+      </w:pPr>
+      <w:r>
+        <w:t xml:space="preserve">This second report also introduces an initial approach to quantify the</w:t>
+      </w:r>
+      <w:r>
+        <w:t xml:space="preserve"> </w:t>
+      </w:r>
+      <w:r>
+        <w:t xml:space="preserve">environmental impact of operational inefficiencies.</w:t>
+      </w:r>
+    </w:p>
+    <w:p>
+      <w:pPr>
+        <w:pStyle w:val="BodyText"/>
+      </w:pPr>
+      <w:r>
+        <w:t xml:space="preserve">The comparison shows similarities and differences in the air navigation</w:t>
+      </w:r>
+      <w:r>
+        <w:t xml:space="preserve"> </w:t>
+      </w:r>
+      <w:r>
+        <w:t xml:space="preserve">service provision and observed performance in both regions. Major</w:t>
+      </w:r>
+      <w:r>
+        <w:t xml:space="preserve"> </w:t>
+      </w:r>
+      <w:r>
+        <w:t xml:space="preserve">take-aways of this report include:</w:t>
+      </w:r>
+    </w:p>
+    <w:p>
+      <w:pPr>
+        <w:numPr>
+          <w:ilvl w:val="0"/>
+          <w:numId w:val="1001"/>
+        </w:numPr>
+        <w:pStyle w:val="Compact"/>
+      </w:pPr>
+      <w:r>
+        <w:t xml:space="preserve">Overall, air navigation service provision is more fragmented in</w:t>
+      </w:r>
+      <w:r>
+        <w:t xml:space="preserve"> </w:t>
+      </w:r>
+      <w:r>
+        <w:t xml:space="preserve">Europe with a higher number of local/national air navigation service</w:t>
+      </w:r>
+      <w:r>
+        <w:t xml:space="preserve"> </w:t>
+      </w:r>
+      <w:r>
+        <w:t xml:space="preserve">providers and their respective control units. Integrated</w:t>
+      </w:r>
+      <w:r>
+        <w:t xml:space="preserve"> </w:t>
+      </w:r>
+      <w:r>
+        <w:t xml:space="preserve">civil/military service provision is inherent to the organisation of</w:t>
+      </w:r>
+      <w:r>
+        <w:t xml:space="preserve"> </w:t>
+      </w:r>
+      <w:r>
+        <w:t xml:space="preserve">DECEA and the Brazilian system, while in Europe a mix of co-location</w:t>
+      </w:r>
+      <w:r>
+        <w:t xml:space="preserve"> </w:t>
+      </w:r>
+      <w:r>
+        <w:t xml:space="preserve">and integration exists, according to local/national arrangements.</w:t>
+      </w:r>
+    </w:p>
+    <w:p>
+      <w:pPr>
+        <w:numPr>
+          <w:ilvl w:val="0"/>
+          <w:numId w:val="1001"/>
+        </w:numPr>
+        <w:pStyle w:val="Compact"/>
+      </w:pPr>
+      <w:r>
+        <w:t xml:space="preserve">COVID measures strongly impacted air transportation demand in both</w:t>
+      </w:r>
+      <w:r>
+        <w:t xml:space="preserve"> </w:t>
+      </w:r>
+      <w:r>
+        <w:t xml:space="preserve">regions and affected almost all air navigation system parameters.</w:t>
+      </w:r>
+    </w:p>
+    <w:p>
+      <w:pPr>
+        <w:numPr>
+          <w:ilvl w:val="0"/>
+          <w:numId w:val="1001"/>
+        </w:numPr>
+        <w:pStyle w:val="Compact"/>
+      </w:pPr>
+      <w:r>
+        <w:t xml:space="preserve">The difference between Brazil’s and Europe’s systems reacting to the</w:t>
+      </w:r>
+      <w:r>
+        <w:t xml:space="preserve"> </w:t>
+      </w:r>
+      <w:r>
+        <w:t xml:space="preserve">seasons became more evident during the pandemic recovery. When not</w:t>
+      </w:r>
+      <w:r>
+        <w:t xml:space="preserve"> </w:t>
+      </w:r>
+      <w:r>
+        <w:t xml:space="preserve">hit by another COVID-19 wave, the European region had greater</w:t>
+      </w:r>
+      <w:r>
+        <w:t xml:space="preserve"> </w:t>
+      </w:r>
+      <w:r>
+        <w:t xml:space="preserve">variations in demand between the winter and summer seasons. The</w:t>
+      </w:r>
+      <w:r>
+        <w:t xml:space="preserve"> </w:t>
+      </w:r>
+      <w:r>
+        <w:t xml:space="preserve">Brazilian flow recovered more gradually, showing a more continuous</w:t>
+      </w:r>
+      <w:r>
+        <w:t xml:space="preserve"> </w:t>
+      </w:r>
+      <w:r>
+        <w:t xml:space="preserve">demand.</w:t>
+      </w:r>
+    </w:p>
+    <w:p>
+      <w:pPr>
+        <w:numPr>
+          <w:ilvl w:val="0"/>
+          <w:numId w:val="1001"/>
+        </w:numPr>
+        <w:pStyle w:val="Compact"/>
+      </w:pPr>
+      <w:r>
+        <w:t xml:space="preserve">Predictability in both systems degraded during and post COVID phase</w:t>
+      </w:r>
+      <w:r>
+        <w:t xml:space="preserve"> </w:t>
+      </w:r>
+      <w:r>
+        <w:t xml:space="preserve">and is slowly recovering to pre-COVID-19 levels.</w:t>
+      </w:r>
+    </w:p>
+    <w:p>
+      <w:pPr>
+        <w:numPr>
+          <w:ilvl w:val="0"/>
+          <w:numId w:val="1001"/>
+        </w:numPr>
+        <w:pStyle w:val="Compact"/>
+      </w:pPr>
+      <w:r>
+        <w:t xml:space="preserve">Airport runway system capacities in both systems are designed to</w:t>
+      </w:r>
+      <w:r>
+        <w:t xml:space="preserve"> </w:t>
+      </w:r>
+      <w:r>
+        <w:t xml:space="preserve">meet the traffic levels. Capacities at the Brazilian airports were</w:t>
+      </w:r>
+      <w:r>
+        <w:t xml:space="preserve"> </w:t>
+      </w:r>
+      <w:r>
+        <w:t xml:space="preserve">increased in light of a change of methodology to determine these</w:t>
+      </w:r>
+      <w:r>
+        <w:t xml:space="preserve"> </w:t>
+      </w:r>
+      <w:r>
+        <w:t xml:space="preserve">capacities and changed procedures.</w:t>
+      </w:r>
+    </w:p>
+    <w:p>
+      <w:pPr>
+        <w:numPr>
+          <w:ilvl w:val="0"/>
+          <w:numId w:val="1001"/>
+        </w:numPr>
+        <w:pStyle w:val="Compact"/>
+      </w:pPr>
+      <w:r>
+        <w:t xml:space="preserve">The European system showed a higher association between lower demand</w:t>
+      </w:r>
+      <w:r>
+        <w:t xml:space="preserve"> </w:t>
+      </w:r>
+      <w:r>
+        <w:t xml:space="preserve">and increased efficiency considering additional taxi time,</w:t>
+      </w:r>
+      <w:r>
+        <w:t xml:space="preserve"> </w:t>
+      </w:r>
+      <w:r>
+        <w:t xml:space="preserve">additional time in terminal airspace and flight time variability.</w:t>
+      </w:r>
+      <w:r>
+        <w:t xml:space="preserve"> </w:t>
+      </w:r>
+      <w:r>
+        <w:t xml:space="preserve">Taxi performance in Brazil follows similar principles and</w:t>
+      </w:r>
+      <w:r>
+        <w:t xml:space="preserve"> </w:t>
+      </w:r>
+      <w:r>
+        <w:t xml:space="preserve">operational procedures with no significant differences. The partial</w:t>
+      </w:r>
+      <w:r>
+        <w:t xml:space="preserve"> </w:t>
+      </w:r>
+      <w:r>
+        <w:t xml:space="preserve">analysis of additional time in terminal airspace revealed that on</w:t>
+      </w:r>
+      <w:r>
+        <w:t xml:space="preserve"> </w:t>
+      </w:r>
+      <w:r>
+        <w:t xml:space="preserve">average traffic in Brazil observed higher times during the arrival</w:t>
+      </w:r>
+      <w:r>
+        <w:t xml:space="preserve"> </w:t>
+      </w:r>
+      <w:r>
+        <w:t xml:space="preserve">phase in 2021 suggesting a system-wide change. The level of</w:t>
+      </w:r>
+      <w:r>
+        <w:t xml:space="preserve"> </w:t>
+      </w:r>
+      <w:r>
+        <w:t xml:space="preserve">variability of flight times reflected the overall trend.</w:t>
+      </w:r>
+    </w:p>
+    <w:p>
+      <w:pPr>
+        <w:numPr>
+          <w:ilvl w:val="0"/>
+          <w:numId w:val="1001"/>
+        </w:numPr>
+        <w:pStyle w:val="Compact"/>
+      </w:pPr>
+      <w:r>
+        <w:t xml:space="preserve">An initial approach to quantifying the emission benefit pool on the</w:t>
+      </w:r>
+      <w:r>
+        <w:t xml:space="preserve"> </w:t>
+      </w:r>
+      <w:r>
+        <w:t xml:space="preserve">basis of the observed additional taxi-times was developed. Emissions</w:t>
+      </w:r>
+      <w:r>
+        <w:t xml:space="preserve"> </w:t>
+      </w:r>
+      <w:r>
+        <w:t xml:space="preserve">and the improvement pool - next to operational constraints and</w:t>
+      </w:r>
+      <w:r>
+        <w:t xml:space="preserve"> </w:t>
+      </w:r>
+      <w:r>
+        <w:t xml:space="preserve">inefficiencies - are dependent on the fleet mix operated at the</w:t>
+      </w:r>
+      <w:r>
+        <w:t xml:space="preserve"> </w:t>
+      </w:r>
+      <w:r>
+        <w:t xml:space="preserve">different airports. This includes the role of the airport within the</w:t>
+      </w:r>
+      <w:r>
+        <w:t xml:space="preserve"> </w:t>
+      </w:r>
+      <w:r>
+        <w:t xml:space="preserve">respective system. Larger hubs with a higher share of traffic - and</w:t>
+      </w:r>
+      <w:r>
+        <w:t xml:space="preserve"> </w:t>
+      </w:r>
+      <w:r>
+        <w:t xml:space="preserve">in particular heavy aircraft operations - showed a higher</w:t>
+      </w:r>
+      <w:r>
+        <w:t xml:space="preserve"> </w:t>
+      </w:r>
+      <w:r>
+        <w:t xml:space="preserve">contribution to the overall emission benefit pool.</w:t>
+      </w:r>
+    </w:p>
+    <w:p>
+      <w:pPr>
+        <w:pStyle w:val="FirstParagraph"/>
+      </w:pPr>
+      <w:r>
+        <w:t xml:space="preserve">This report will be updated throughout the coming years under the</w:t>
+      </w:r>
+      <w:r>
+        <w:t xml:space="preserve"> </w:t>
+      </w:r>
+      <w:r>
+        <w:t xml:space="preserve">umbrella of the DECEA-EUROCONTROL memorandum of cooperation. It is also</w:t>
+      </w:r>
+      <w:r>
+        <w:t xml:space="preserve"> </w:t>
+      </w:r>
+      <w:r>
+        <w:t xml:space="preserve">planned to establish a web-based rolling monitoring updated on a regular</w:t>
+      </w:r>
+      <w:r>
+        <w:t xml:space="preserve"> </w:t>
+      </w:r>
+      <w:r>
+        <w:t xml:space="preserve">basis. Future editions will complement the data time series and support</w:t>
+      </w:r>
+      <w:r>
+        <w:t xml:space="preserve"> </w:t>
+      </w:r>
+      <w:r>
+        <w:t xml:space="preserve">the development of further use-case analyses. The lessons learnt of this</w:t>
+      </w:r>
+      <w:r>
+        <w:t xml:space="preserve"> </w:t>
+      </w:r>
+      <w:r>
+        <w:t xml:space="preserve">joint project will be coordinated with the multi-national Performance</w:t>
+      </w:r>
+      <w:r>
+        <w:t xml:space="preserve"> </w:t>
+      </w:r>
+      <w:r>
+        <w:t xml:space="preserve">Benchmarking Working Group (PBWG) and the ICAO GANP Study sub-group</w:t>
+      </w:r>
+      <w:r>
+        <w:t xml:space="preserve"> </w:t>
+      </w:r>
+      <w:r>
+        <w:t xml:space="preserve">concerned with the further development of the GANP Key Performance</w:t>
+      </w:r>
+      <w:r>
+        <w:t xml:space="preserve"> </w:t>
+      </w:r>
+      <w:r>
+        <w:t xml:space="preserve">Indicators (KPIs).</w:t>
+      </w:r>
+    </w:p>
+    <w:bookmarkEnd w:id="32"/>
+    <w:bookmarkStart w:id="33" w:name="introduction"/>
+    <w:p>
+      <w:pPr>
+        <w:pStyle w:val="Heading1"/>
+      </w:pPr>
+      <w:r>
+        <w:t xml:space="preserve">1. Introduction</w:t>
+      </w:r>
+    </w:p>
+    <w:p>
+      <w:pPr>
+        <w:pStyle w:val="FirstParagraph"/>
+      </w:pPr>
+      <w:r>
+        <w:t xml:space="preserve">This is a book created from markdown and executable code.</w:t>
+      </w:r>
+    </w:p>
+    <w:p>
+      <w:pPr>
+        <w:pStyle w:val="BodyText"/>
+      </w:pPr>
+      <w:r>
+        <w:t xml:space="preserve">See</w:t>
+      </w:r>
+      <w:r>
+        <w:t xml:space="preserve"> </w:t>
+      </w:r>
+      <w:r>
+        <w:t xml:space="preserve">Knuth (1984)</w:t>
+      </w:r>
+      <w:r>
+        <w:t xml:space="preserve"> </w:t>
+      </w:r>
+      <w:r>
+        <w:t xml:space="preserve">for additional discussion of literate programming.</w:t>
       </w:r>
     </w:p>
     <w:p>
@@ -197,102 +1462,18 @@
         <w:t xml:space="preserve">[1] 2</w:t>
       </w:r>
     </w:p>
-    <w:bookmarkEnd w:id="21"/>
-    <w:bookmarkStart w:id="22" w:name="introduction"/>
+    <w:bookmarkEnd w:id="33"/>
+    <w:bookmarkStart w:id="37" w:name="references"/>
     <w:p>
       <w:pPr>
         <w:pStyle w:val="Heading1"/>
       </w:pPr>
       <w:r>
-        <w:t xml:space="preserve">1. Introduction</w:t>
-      </w:r>
-    </w:p>
-    <w:p>
-      <w:pPr>
-        <w:pStyle w:val="FirstParagraph"/>
-      </w:pPr>
-      <w:r>
-        <w:t xml:space="preserve">This is a book created from markdown and executable code.</w:t>
-      </w:r>
-    </w:p>
-    <w:p>
-      <w:pPr>
-        <w:pStyle w:val="BodyText"/>
-      </w:pPr>
-      <w:r>
-        <w:t xml:space="preserve">See</w:t>
-      </w:r>
-      <w:r>
-        <w:t xml:space="preserve"> </w:t>
-      </w:r>
-      <w:r>
-        <w:t xml:space="preserve">Knuth (1984)</w:t>
-      </w:r>
-      <w:r>
-        <w:t xml:space="preserve"> </w:t>
-      </w:r>
-      <w:r>
-        <w:t xml:space="preserve">for additional discussion of literate programming.</w:t>
-      </w:r>
-    </w:p>
-    <w:p>
-      <w:pPr>
-        <w:pStyle w:val="SourceCode"/>
-      </w:pPr>
-      <w:r>
-        <w:rPr>
-          <w:rStyle w:val="DecValTok"/>
-        </w:rPr>
-        <w:t xml:space="preserve">1</w:t>
-      </w:r>
-      <w:r>
-        <w:rPr>
-          <w:rStyle w:val="NormalTok"/>
-        </w:rPr>
-        <w:t xml:space="preserve"> </w:t>
-      </w:r>
-      <w:r>
-        <w:rPr>
-          <w:rStyle w:val="SpecialCharTok"/>
-        </w:rPr>
-        <w:t xml:space="preserve">+</w:t>
-      </w:r>
-      <w:r>
-        <w:rPr>
-          <w:rStyle w:val="NormalTok"/>
-        </w:rPr>
-        <w:t xml:space="preserve"> </w:t>
-      </w:r>
-      <w:r>
-        <w:rPr>
-          <w:rStyle w:val="DecValTok"/>
-        </w:rPr>
-        <w:t xml:space="preserve">1</w:t>
-      </w:r>
-    </w:p>
-    <w:p>
-      <w:pPr>
-        <w:pStyle w:val="SourceCode"/>
-      </w:pPr>
-      <w:r>
-        <w:rPr>
-          <w:rStyle w:val="VerbatimChar"/>
-        </w:rPr>
-        <w:t xml:space="preserve">[1] 2</w:t>
-      </w:r>
-    </w:p>
-    <w:bookmarkEnd w:id="22"/>
-    <w:bookmarkStart w:id="26" w:name="references"/>
-    <w:p>
-      <w:pPr>
-        <w:pStyle w:val="Heading1"/>
-      </w:pPr>
-      <w:r>
         <w:t xml:space="preserve">References</w:t>
       </w:r>
     </w:p>
-    <w:bookmarkStart w:id="25" w:name="refs"/>
-    <w:bookmarkStart w:id="24" w:name="ref-knuth84"/>
+    <w:bookmarkStart w:id="36" w:name="refs"/>
+    <w:bookmarkStart w:id="35" w:name="ref-knuth84"/>
     <w:p>
       <w:pPr>
         <w:pStyle w:val="Bibliography"/>
@@ -325,7 +1506,7 @@
       <w:r>
         <w:t xml:space="preserve"> </w:t>
       </w:r>
-      <w:hyperlink r:id="rId23">
+      <w:hyperlink r:id="rId34">
         <w:r>
           <w:rPr>
             <w:rStyle w:val="Hyperlink"/>
@@ -337,9 +1518,9 @@
         <w:t xml:space="preserve">.</w:t>
       </w:r>
     </w:p>
-    <w:bookmarkEnd w:id="24"/>
-    <w:bookmarkEnd w:id="25"/>
-    <w:bookmarkEnd w:id="26"/>
+    <w:bookmarkEnd w:id="35"/>
+    <w:bookmarkEnd w:id="36"/>
+    <w:bookmarkEnd w:id="37"/>
     <w:sectPr/>
   </w:body>
 </w:document>
@@ -362,6 +1543,25 @@
     <w:p>
       <w:r>
         <w:separator/>
+      </w:r>
+    </w:p>
+  </w:footnote>
+  <w:footnote w:id="27">
+    <w:p>
+      <w:pPr>
+        <w:pStyle w:val="FootnoteText"/>
+      </w:pPr>
+      <w:r>
+        <w:rPr>
+          <w:rStyle w:val="FootnoteReference"/>
+        </w:rPr>
+        <w:footnoteRef/>
+      </w:r>
+      <w:r>
+        <w:t xml:space="preserve"> </w:t>
+      </w:r>
+      <w:r>
+        <w:t xml:space="preserve">(https://www.decea.mil.br/static/uploads/2022/04/Realizacoes-SIRIUS-2021.pdf)</w:t>
       </w:r>
     </w:p>
   </w:footnote>
@@ -446,8 +1646,87 @@
       </w:pPr>
     </w:lvl>
   </w:abstractNum>
+  <w:abstractNum w:abstractNumId="991">
+    <w:nsid w:val="A991"/>
+    <w:multiLevelType w:val="multilevel"/>
+    <w:lvl w:ilvl="0">
+      <w:numFmt w:val="bullet"/>
+      <w:lvlText w:val="•"/>
+      <w:lvlJc w:val="left"/>
+      <w:pPr>
+        <w:ind w:left="720" w:hanging="480"/>
+      </w:pPr>
+    </w:lvl>
+    <w:lvl w:ilvl="1">
+      <w:numFmt w:val="bullet"/>
+      <w:lvlText w:val="–"/>
+      <w:lvlJc w:val="left"/>
+      <w:pPr>
+        <w:ind w:left="1440" w:hanging="480"/>
+      </w:pPr>
+    </w:lvl>
+    <w:lvl w:ilvl="2">
+      <w:numFmt w:val="bullet"/>
+      <w:lvlText w:val="•"/>
+      <w:lvlJc w:val="left"/>
+      <w:pPr>
+        <w:ind w:left="2160" w:hanging="480"/>
+      </w:pPr>
+    </w:lvl>
+    <w:lvl w:ilvl="3">
+      <w:numFmt w:val="bullet"/>
+      <w:lvlText w:val="–"/>
+      <w:lvlJc w:val="left"/>
+      <w:pPr>
+        <w:ind w:left="2880" w:hanging="480"/>
+      </w:pPr>
+    </w:lvl>
+    <w:lvl w:ilvl="4">
+      <w:numFmt w:val="bullet"/>
+      <w:lvlText w:val="•"/>
+      <w:lvlJc w:val="left"/>
+      <w:pPr>
+        <w:ind w:left="3600" w:hanging="480"/>
+      </w:pPr>
+    </w:lvl>
+    <w:lvl w:ilvl="5">
+      <w:numFmt w:val="bullet"/>
+      <w:lvlText w:val="–"/>
+      <w:lvlJc w:val="left"/>
+      <w:pPr>
+        <w:ind w:left="4320" w:hanging="480"/>
+      </w:pPr>
+    </w:lvl>
+    <w:lvl w:ilvl="6">
+      <w:numFmt w:val="bullet"/>
+      <w:lvlText w:val="•"/>
+      <w:lvlJc w:val="left"/>
+      <w:pPr>
+        <w:ind w:left="5040" w:hanging="480"/>
+      </w:pPr>
+    </w:lvl>
+    <w:lvl w:ilvl="7">
+      <w:numFmt w:val="bullet"/>
+      <w:lvlText w:val="–"/>
+      <w:lvlJc w:val="left"/>
+      <w:pPr>
+        <w:ind w:left="5760" w:hanging="480"/>
+      </w:pPr>
+    </w:lvl>
+    <w:lvl w:ilvl="8">
+      <w:numFmt w:val="bullet"/>
+      <w:lvlText w:val="•"/>
+      <w:lvlJc w:val="left"/>
+      <w:pPr>
+        <w:ind w:left="6480" w:hanging="480"/>
+      </w:pPr>
+    </w:lvl>
+  </w:abstractNum>
   <w:num w:numId="1000">
     <w:abstractNumId w:val="990"/>
+  </w:num>
+  <w:num w:numId="1001">
+    <w:abstractNumId w:val="991"/>
   </w:num>
 </w:numbering>
 </file>

</xml_diff>